<commit_message>
amelioration du rapport et corrections de texte dans le notebook
</commit_message>
<xml_diff>
--- a/RAPPORT.docx
+++ b/RAPPORT.docx
@@ -51,6 +51,39 @@
         <w:t>Simulation de ferme de serveurs</w:t>
       </w:r>
     </w:p>
+    <w:p>
+      <w:pPr>
+        <w:jc w:val="center"/>
+        <w:rPr>
+          <w:color w:val="FF0000"/>
+          <w:sz w:val="60"/>
+          <w:szCs w:val="60"/>
+          <w:u w:val="single"/>
+        </w:rPr>
+      </w:pPr>
+    </w:p>
+    <w:p>
+      <w:pPr>
+        <w:jc w:val="center"/>
+        <w:rPr>
+          <w:color w:val="FF0000"/>
+          <w:sz w:val="60"/>
+          <w:szCs w:val="60"/>
+          <w:u w:val="single"/>
+        </w:rPr>
+      </w:pPr>
+    </w:p>
+    <w:p>
+      <w:pPr>
+        <w:jc w:val="center"/>
+        <w:rPr>
+          <w:color w:val="FF0000"/>
+          <w:sz w:val="60"/>
+          <w:szCs w:val="60"/>
+          <w:u w:val="single"/>
+        </w:rPr>
+      </w:pPr>
+    </w:p>
     <w:p/>
     <w:p>
       <w:pPr>
@@ -109,7 +142,49 @@
           <w:sz w:val="22"/>
           <w:szCs w:val="22"/>
         </w:rPr>
-        <w:t>Une fois le système programmé, nous avons pu tester différents paramètres. Pour chacun des graphiques présentés, nous avons choisi de lancer 10 simulations afin d’obtenir des résultats moins sensibles à des situations improbables. Nous avons choisi un pas de 0,05 pour λ afin de maximiser la précision des tests sans trop nuire aux performances de notre code.</w:t>
+        <w:t>Une fois le système programmé, nous avons pu tester différents paramètres. Pour chacun des graphiques présentés, nous avons choisi de lancer 10</w:t>
+      </w:r>
+      <w:r>
+        <w:rPr>
+          <w:sz w:val="22"/>
+          <w:szCs w:val="22"/>
+        </w:rPr>
+        <w:t>0</w:t>
+      </w:r>
+      <w:r>
+        <w:rPr>
+          <w:sz w:val="22"/>
+          <w:szCs w:val="22"/>
+        </w:rPr>
+        <w:t xml:space="preserve"> simulations afin d’obtenir des résultats moins sensibles à des situations improbables</w:t>
+      </w:r>
+      <w:r>
+        <w:rPr>
+          <w:sz w:val="22"/>
+          <w:szCs w:val="22"/>
+        </w:rPr>
+        <w:t>, tout en ayant un programme suffisamment rapide</w:t>
+      </w:r>
+      <w:r>
+        <w:rPr>
+          <w:sz w:val="22"/>
+          <w:szCs w:val="22"/>
+        </w:rPr>
+        <w:t xml:space="preserve">. </w:t>
+      </w:r>
+      <w:r>
+        <w:rPr>
+          <w:sz w:val="22"/>
+          <w:szCs w:val="22"/>
+        </w:rPr>
+        <w:t>Dans la même logique, n</w:t>
+      </w:r>
+      <w:r>
+        <w:rPr>
+          <w:sz w:val="22"/>
+          <w:szCs w:val="22"/>
+        </w:rPr>
+        <w:t>ous avons choisi un pas de 0,05 pour λ afin de maximiser la précision des tests sans trop nuire aux performances de notre code.</w:t>
       </w:r>
       <w:r>
         <w:rPr>
@@ -121,27 +196,30 @@
       </w:r>
     </w:p>
     <w:p>
-      <w:pPr>
-        <w:rPr>
-          <w:sz w:val="22"/>
-          <w:szCs w:val="22"/>
-        </w:rPr>
-      </w:pPr>
-      <w:r>
-        <w:rPr>
-          <w:sz w:val="22"/>
-          <w:szCs w:val="22"/>
-        </w:rPr>
+      <w:r>
+        <w:rPr>
+          <w:sz w:val="22"/>
+          <w:szCs w:val="22"/>
+        </w:rPr>
+        <w:lastRenderedPageBreak/>
         <w:t>Tout d’abord, nous avons mesuré l’impact du taux d’arrivée λ sur le temps de réponse moyen.</w:t>
       </w:r>
-    </w:p>
-    <w:p>
-      <w:r>
+      <w:r>
+        <w:rPr>
+          <w:noProof/>
+        </w:rPr>
+        <w:t xml:space="preserve"> </w:t>
+      </w:r>
+      <w:r>
+        <w:rPr>
+          <w:sz w:val="22"/>
+          <w:szCs w:val="22"/>
+        </w:rPr>
         <w:drawing>
-          <wp:inline distT="0" distB="0" distL="0" distR="0" wp14:anchorId="1A5D02E5" wp14:editId="6EA7FE17">
+          <wp:inline distT="0" distB="0" distL="0" distR="0" wp14:anchorId="0161F30B" wp14:editId="64FDAD18">
             <wp:extent cx="5760720" cy="2750185"/>
             <wp:effectExtent l="0" t="0" r="0" b="0"/>
-            <wp:docPr id="1784017252" name="Image 1"/>
+            <wp:docPr id="1664277773" name="Image 1"/>
             <wp:cNvGraphicFramePr>
               <a:graphicFrameLocks xmlns:a="http://schemas.openxmlformats.org/drawingml/2006/main" noChangeAspect="1"/>
             </wp:cNvGraphicFramePr>
@@ -149,7 +227,7 @@
               <a:graphicData uri="http://schemas.openxmlformats.org/drawingml/2006/picture">
                 <pic:pic xmlns:pic="http://schemas.openxmlformats.org/drawingml/2006/picture">
                   <pic:nvPicPr>
-                    <pic:cNvPr id="1784017252" name=""/>
+                    <pic:cNvPr id="1664277773" name=""/>
                     <pic:cNvPicPr/>
                   </pic:nvPicPr>
                   <pic:blipFill>
@@ -186,7 +264,6 @@
           <w:sz w:val="22"/>
           <w:szCs w:val="22"/>
         </w:rPr>
-        <w:lastRenderedPageBreak/>
         <w:t>Sur ce graphique, nous observons que pour λ &lt; 0,5, la solution C = 6 offre aux clients un temps d’attente (2) marginalement meilleur par rapport aux solutions C = 3 (2,25) et C = 2 (3,5).</w:t>
       </w:r>
       <w:r>
@@ -273,35 +350,22 @@
           <w:sz w:val="22"/>
           <w:szCs w:val="22"/>
         </w:rPr>
-        <w:t xml:space="preserve">Sur un second graphique, nous pouvons observer l’impact de </w:t>
-      </w:r>
-      <w:r>
-        <w:rPr>
-          <w:sz w:val="22"/>
-          <w:szCs w:val="22"/>
-        </w:rPr>
-        <w:t>λ</w:t>
-      </w:r>
-      <w:r>
-        <w:rPr>
-          <w:sz w:val="22"/>
-          <w:szCs w:val="22"/>
-        </w:rPr>
-        <w:t xml:space="preserve"> sur le taux de rejet.</w:t>
-      </w:r>
-    </w:p>
-    <w:p>
-      <w:pPr>
-        <w:rPr>
-          <w:sz w:val="22"/>
-          <w:szCs w:val="22"/>
-        </w:rPr>
-      </w:pPr>
-      <w:r>
-        <w:rPr>
-          <w:sz w:val="22"/>
-          <w:szCs w:val="22"/>
-        </w:rPr>
+        <w:t>Sur un second graphique, nous pouvons observer l’impact de λ sur le taux de rejet.</w:t>
+      </w:r>
+    </w:p>
+    <w:p>
+      <w:pPr>
+        <w:rPr>
+          <w:sz w:val="22"/>
+          <w:szCs w:val="22"/>
+        </w:rPr>
+      </w:pPr>
+      <w:r>
+        <w:rPr>
+          <w:sz w:val="22"/>
+          <w:szCs w:val="22"/>
+        </w:rPr>
+        <w:lastRenderedPageBreak/>
         <w:br/>
       </w:r>
       <w:r>
@@ -310,10 +374,10 @@
           <w:szCs w:val="22"/>
         </w:rPr>
         <w:drawing>
-          <wp:inline distT="0" distB="0" distL="0" distR="0" wp14:anchorId="08862430" wp14:editId="292E21E4">
+          <wp:inline distT="0" distB="0" distL="0" distR="0" wp14:anchorId="171CC50D" wp14:editId="61B142A7">
             <wp:extent cx="5760720" cy="2752725"/>
             <wp:effectExtent l="0" t="0" r="0" b="9525"/>
-            <wp:docPr id="1517474444" name="Image 1"/>
+            <wp:docPr id="507197114" name="Image 1"/>
             <wp:cNvGraphicFramePr>
               <a:graphicFrameLocks xmlns:a="http://schemas.openxmlformats.org/drawingml/2006/main" noChangeAspect="1"/>
             </wp:cNvGraphicFramePr>
@@ -321,7 +385,7 @@
               <a:graphicData uri="http://schemas.openxmlformats.org/drawingml/2006/picture">
                 <pic:pic xmlns:pic="http://schemas.openxmlformats.org/drawingml/2006/picture">
                   <pic:nvPicPr>
-                    <pic:cNvPr id="1517474444" name=""/>
+                    <pic:cNvPr id="507197114" name=""/>
                     <pic:cNvPicPr/>
                   </pic:nvPicPr>
                   <pic:blipFill>
@@ -408,14 +472,6 @@
           <w:szCs w:val="22"/>
         </w:rPr>
       </w:pPr>
-    </w:p>
-    <w:p>
-      <w:pPr>
-        <w:rPr>
-          <w:sz w:val="22"/>
-          <w:szCs w:val="22"/>
-        </w:rPr>
-      </w:pPr>
       <w:r>
         <w:rPr>
           <w:sz w:val="22"/>
@@ -537,6 +593,114 @@
         </w:rPr>
         <w:t>Enfin, à partir de λ = 2,25 : aucune solution ne convient, car la contrainte d’un taux de rejet inférieur à 5 % est violée</w:t>
       </w:r>
+    </w:p>
+    <w:p>
+      <w:pPr>
+        <w:rPr>
+          <w:sz w:val="22"/>
+          <w:szCs w:val="22"/>
+        </w:rPr>
+      </w:pPr>
+    </w:p>
+    <w:p>
+      <w:pPr>
+        <w:rPr>
+          <w:sz w:val="22"/>
+          <w:szCs w:val="22"/>
+        </w:rPr>
+      </w:pPr>
+    </w:p>
+    <w:p>
+      <w:pPr>
+        <w:rPr>
+          <w:sz w:val="22"/>
+          <w:szCs w:val="22"/>
+        </w:rPr>
+      </w:pPr>
+    </w:p>
+    <w:p>
+      <w:pPr>
+        <w:rPr>
+          <w:sz w:val="22"/>
+          <w:szCs w:val="22"/>
+        </w:rPr>
+      </w:pPr>
+      <w:r>
+        <w:rPr>
+          <w:sz w:val="22"/>
+          <w:szCs w:val="22"/>
+        </w:rPr>
+        <w:lastRenderedPageBreak/>
+        <w:t>Pour conclure, on peut dire que c</w:t>
+      </w:r>
+      <w:r>
+        <w:rPr>
+          <w:sz w:val="22"/>
+          <w:szCs w:val="22"/>
+        </w:rPr>
+        <w:t xml:space="preserve">ette étude nous a permis d’identifier des plages optimales pour la valeur du paramètre C en fonction de la charge λ, afin de minimiser le temps de réponse tout en respectant les contraintes de perte. On observe que des valeurs de C plus élevées (notamment C = 6) sont très efficaces sous faible charge, tandis que des valeurs plus faibles deviennent préférables à mesure </w:t>
+      </w:r>
+      <w:r>
+        <w:rPr>
+          <w:sz w:val="22"/>
+          <w:szCs w:val="22"/>
+        </w:rPr>
+        <w:t>que la pression exercée par le taux d’arrivée augmente.</w:t>
+      </w:r>
+      <w:r>
+        <w:rPr>
+          <w:rFonts w:ascii="Times New Roman" w:eastAsia="Times New Roman" w:hAnsi="Times New Roman" w:cs="Times New Roman"/>
+          <w:kern w:val="0"/>
+          <w:lang w:eastAsia="fr-FR"/>
+          <w14:ligatures w14:val="none"/>
+        </w:rPr>
+        <w:t xml:space="preserve"> </w:t>
+      </w:r>
+      <w:r>
+        <w:rPr>
+          <w:sz w:val="22"/>
+          <w:szCs w:val="22"/>
+        </w:rPr>
+        <w:t>Cependant, au-delà de ces résultats numériques, notre projet soulève des réflexions plus larges sur deux paramètres clés du système : le taux d’occupation des serveurs et la capacité de la file d’attente.</w:t>
+      </w:r>
+    </w:p>
+    <w:p>
+      <w:pPr>
+        <w:rPr>
+          <w:sz w:val="22"/>
+          <w:szCs w:val="22"/>
+        </w:rPr>
+      </w:pPr>
+      <w:r>
+        <w:rPr>
+          <w:sz w:val="22"/>
+          <w:szCs w:val="22"/>
+        </w:rPr>
+        <w:t>En effet, un serveur peu sollicité maximise la réactivité mais sous-exploite les ressources, tandis qu’un serveur saturé peut engendrer des délais massifs voire des pertes. Trouver un juste équilibre entre performance et efficacité énergétique (ou coût d’infrastructure) devient alors un enjeu important, notamment dans un contexte de déploiement réel. De même, la taille de la file du routeur joue un rôle tampon crucial : une capacité plus grande retarde le rejet des requêtes mais prolonge potentiellement les temps d’attente et augmente la volatilité du système en phase critique.</w:t>
+      </w:r>
+    </w:p>
+    <w:p>
+      <w:pPr>
+        <w:rPr>
+          <w:sz w:val="22"/>
+          <w:szCs w:val="22"/>
+        </w:rPr>
+      </w:pPr>
+      <w:r>
+        <w:rPr>
+          <w:sz w:val="22"/>
+          <w:szCs w:val="22"/>
+        </w:rPr>
+        <w:t>Une piste d’approfondissement serait donc d’analyser plus finement l’impact du taux d’occupation moyen des serveurs sur les métriques de performance, en parallèle de tests avec différentes tailles de file. Cela permettrait d’évaluer si l’architecture du système peut être optimisée non seulement par le choix de C, mais aussi par une gestion dynamique de la capacité d’accueil et des politiques de répartition des requêtes.</w:t>
+      </w:r>
+    </w:p>
+    <w:p>
+      <w:pPr>
+        <w:rPr>
+          <w:sz w:val="22"/>
+          <w:szCs w:val="22"/>
+        </w:rPr>
+      </w:pPr>
     </w:p>
     <w:p/>
     <w:sectPr>
@@ -1511,6 +1675,7 @@
   <w:style w:type="character" w:default="1" w:styleId="Policepardfaut">
     <w:name w:val="Default Paragraph Font"/>
     <w:uiPriority w:val="1"/>
+    <w:semiHidden/>
     <w:unhideWhenUsed/>
   </w:style>
   <w:style w:type="table" w:default="1" w:styleId="TableauNormal">

</xml_diff>